<commit_message>
New lab instructions + cleanup
</commit_message>
<xml_diff>
--- a/Labs/Lab6/Lab6Instructions-Identity+Admin.docx
+++ b/Labs/Lab6/Lab6Instructions-Identity+Admin.docx
@@ -125,10 +125,36 @@
         <w:rPr>
           <w:rFonts w:asciiTheme="minorHAnsi" w:hAnsiTheme="minorHAnsi" w:cs="Arial"/>
         </w:rPr>
-        <w:t xml:space="preserve"> Your user will need to inherit from IdentityUser and your user needs to have some properties of it’s own.</w:t>
+        <w:t xml:space="preserve"> Your user will need to inherit from </w:t>
+      </w:r>
+      <w:proofErr w:type="spellStart"/>
+      <w:r>
+        <w:rPr>
+          <w:rFonts w:asciiTheme="minorHAnsi" w:hAnsiTheme="minorHAnsi" w:cs="Arial"/>
+        </w:rPr>
+        <w:t>IdentityUser</w:t>
+      </w:r>
+      <w:proofErr w:type="spellEnd"/>
+      <w:r>
+        <w:rPr>
+          <w:rFonts w:asciiTheme="minorHAnsi" w:hAnsiTheme="minorHAnsi" w:cs="Arial"/>
+        </w:rPr>
+        <w:t xml:space="preserve"> and your user needs to have some properties of </w:t>
+      </w:r>
+      <w:r>
+        <w:rPr>
+          <w:rFonts w:asciiTheme="minorHAnsi" w:hAnsiTheme="minorHAnsi" w:cs="Arial"/>
+        </w:rPr>
+        <w:t>its</w:t>
       </w:r>
       <w:bookmarkStart w:id="0" w:name="_GoBack"/>
       <w:bookmarkEnd w:id="0"/>
+      <w:r>
+        <w:rPr>
+          <w:rFonts w:asciiTheme="minorHAnsi" w:hAnsiTheme="minorHAnsi" w:cs="Arial"/>
+        </w:rPr>
+        <w:t xml:space="preserve"> own.</w:t>
+      </w:r>
     </w:p>
     <w:p>
       <w:pPr>

</xml_diff>